<commit_message>
Update and completed presentation doc.
</commit_message>
<xml_diff>
--- a/docs/Funcionalidades.docx
+++ b/docs/Funcionalidades.docx
@@ -50,6 +50,14 @@
           <w:lang w:val="en-US" w:eastAsia="es-AR"/>
         </w:rPr>
         <w:t>Pervasive syntax highlighting</w:t>
+      </w:r>
+      <w:r>
+        <w:rPr>
+          <w:rFonts w:eastAsia="Times New Roman" w:cstheme="minorHAnsi"/>
+          <w:color w:val="333333"/>
+          <w:lang w:val="en-US" w:eastAsia="es-AR"/>
+        </w:rPr>
+        <w:t>.</w:t>
       </w:r>
     </w:p>
     <w:p>
@@ -93,18 +101,16 @@
           <w:color w:val="333333"/>
           <w:lang w:val="en-US" w:eastAsia="es-AR"/>
         </w:rPr>
-        <w:t xml:space="preserve">, </w:t>
-      </w:r>
-      <w:proofErr w:type="spellStart"/>
-      <w:r>
-        <w:rPr>
-          <w:rFonts w:eastAsia="Times New Roman" w:cstheme="minorHAnsi"/>
-          <w:color w:val="333333"/>
-          <w:lang w:val="en-US" w:eastAsia="es-AR"/>
-        </w:rPr>
-        <w:t>etc</w:t>
-      </w:r>
-      <w:proofErr w:type="spellEnd"/>
+        <w:t>, etc</w:t>
+      </w:r>
+      <w:r>
+        <w:rPr>
+          <w:rFonts w:eastAsia="Times New Roman" w:cstheme="minorHAnsi"/>
+          <w:color w:val="333333"/>
+          <w:lang w:val="en-US" w:eastAsia="es-AR"/>
+        </w:rPr>
+        <w:t>.</w:t>
+      </w:r>
     </w:p>
     <w:p>
       <w:pPr>
@@ -147,6 +153,14 @@
         </w:rPr>
         <w:t xml:space="preserve"> matching</w:t>
       </w:r>
+      <w:r>
+        <w:rPr>
+          <w:rFonts w:eastAsia="Times New Roman" w:cstheme="minorHAnsi"/>
+          <w:color w:val="333333"/>
+          <w:lang w:val="en-US" w:eastAsia="es-AR"/>
+        </w:rPr>
+        <w:t>.</w:t>
+      </w:r>
     </w:p>
     <w:p>
       <w:pPr>
@@ -164,6 +178,7 @@
         </w:rPr>
       </w:pPr>
       <w:proofErr w:type="spellStart"/>
+      <w:proofErr w:type="gramStart"/>
       <w:r>
         <w:rPr>
           <w:rFonts w:eastAsia="Times New Roman" w:cstheme="minorHAnsi"/>
@@ -173,6 +188,7 @@
         <w:t>paredit</w:t>
       </w:r>
       <w:proofErr w:type="spellEnd"/>
+      <w:proofErr w:type="gramEnd"/>
       <w:r>
         <w:rPr>
           <w:rFonts w:eastAsia="Times New Roman" w:cstheme="minorHAnsi"/>
@@ -180,6 +196,14 @@
           <w:lang w:val="en-US" w:eastAsia="es-AR"/>
         </w:rPr>
         <w:t xml:space="preserve"> equivalency</w:t>
+      </w:r>
+      <w:r>
+        <w:rPr>
+          <w:rFonts w:eastAsia="Times New Roman" w:cstheme="minorHAnsi"/>
+          <w:color w:val="333333"/>
+          <w:lang w:val="en-US" w:eastAsia="es-AR"/>
+        </w:rPr>
+        <w:t>.</w:t>
       </w:r>
     </w:p>
     <w:p>
@@ -241,6 +265,14 @@
         </w:rPr>
         <w:t xml:space="preserve"> (I usually hate them, but then end up thinking they’d be handy for ~5 seconds)</w:t>
       </w:r>
+      <w:r>
+        <w:rPr>
+          <w:rFonts w:eastAsia="Times New Roman" w:cstheme="minorHAnsi"/>
+          <w:color w:val="333333"/>
+          <w:lang w:val="en-US" w:eastAsia="es-AR"/>
+        </w:rPr>
+        <w:t>.</w:t>
+      </w:r>
     </w:p>
     <w:p>
       <w:pPr>
@@ -257,13 +289,31 @@
           <w:lang w:val="en-US" w:eastAsia="es-AR"/>
         </w:rPr>
       </w:pPr>
-      <w:r>
-        <w:rPr>
-          <w:rFonts w:eastAsia="Times New Roman" w:cstheme="minorHAnsi"/>
-          <w:color w:val="333333"/>
-          <w:lang w:val="en-US" w:eastAsia="es-AR"/>
-        </w:rPr>
-        <w:t>s-expression navigation</w:t>
+      <w:proofErr w:type="gramStart"/>
+      <w:r>
+        <w:rPr>
+          <w:rFonts w:eastAsia="Times New Roman" w:cstheme="minorHAnsi"/>
+          <w:color w:val="333333"/>
+          <w:lang w:val="en-US" w:eastAsia="es-AR"/>
+        </w:rPr>
+        <w:t>s-expression</w:t>
+      </w:r>
+      <w:proofErr w:type="gramEnd"/>
+      <w:r>
+        <w:rPr>
+          <w:rFonts w:eastAsia="Times New Roman" w:cstheme="minorHAnsi"/>
+          <w:color w:val="333333"/>
+          <w:lang w:val="en-US" w:eastAsia="es-AR"/>
+        </w:rPr>
+        <w:t xml:space="preserve"> navigation</w:t>
+      </w:r>
+      <w:r>
+        <w:rPr>
+          <w:rFonts w:eastAsia="Times New Roman" w:cstheme="minorHAnsi"/>
+          <w:color w:val="333333"/>
+          <w:lang w:val="en-US" w:eastAsia="es-AR"/>
+        </w:rPr>
+        <w:t>.</w:t>
       </w:r>
     </w:p>
     <w:p>
@@ -479,14 +529,7 @@
           <w:rFonts w:eastAsia="Times New Roman"/>
           <w:lang w:val="en-US" w:eastAsia="es-AR"/>
         </w:rPr>
-        <w:t xml:space="preserve">Project </w:t>
-      </w:r>
-      <w:r>
-        <w:rPr>
-          <w:rFonts w:eastAsia="Times New Roman"/>
-          <w:lang w:val="en-US" w:eastAsia="es-AR"/>
-        </w:rPr>
-        <w:t>and Dependencies Management</w:t>
+        <w:t>Project and Dependencies Management</w:t>
       </w:r>
     </w:p>
     <w:p>
@@ -876,8 +919,6 @@
         </w:rPr>
         <w:t> very convenient.</w:t>
       </w:r>
-      <w:bookmarkStart w:id="0" w:name="_GoBack"/>
-      <w:bookmarkEnd w:id="0"/>
     </w:p>
     <w:p>
       <w:pPr>
@@ -1213,16 +1254,15 @@
           <w:color w:val="333333"/>
           <w:lang w:val="en-US" w:eastAsia="es-AR"/>
         </w:rPr>
-        <w:t xml:space="preserve">, or type “w-o” to find and to </w:t>
-      </w:r>
-      <w:proofErr w:type="spellStart"/>
-      <w:r>
-        <w:rPr>
-          <w:rFonts w:eastAsia="Times New Roman" w:cstheme="minorHAnsi"/>
-          <w:color w:val="333333"/>
-          <w:lang w:val="en-US" w:eastAsia="es-AR"/>
-        </w:rPr>
-        <w:t>go</w:t>
+        <w:t>, or type “w-o” to find and to go</w:t>
+      </w:r>
+      <w:r>
+        <w:rPr>
+          <w:rFonts w:eastAsia="Times New Roman" w:cstheme="minorHAnsi"/>
+          <w:color w:val="333333"/>
+          <w:lang w:val="en-US" w:eastAsia="es-AR"/>
+        </w:rPr>
+        <w:t xml:space="preserve">  </w:t>
       </w:r>
       <w:r>
         <w:rPr>
@@ -1231,17 +1271,7 @@
           <w:bdr w:val="none" w:sz="0" w:space="0" w:color="auto" w:frame="1"/>
           <w:lang w:val="en-US" w:eastAsia="es-AR"/>
         </w:rPr>
-        <w:t>with</w:t>
-      </w:r>
-      <w:proofErr w:type="spellEnd"/>
-      <w:r>
-        <w:rPr>
-          <w:rFonts w:eastAsia="Times New Roman" w:cstheme="minorHAnsi"/>
-          <w:color w:val="333333"/>
-          <w:bdr w:val="none" w:sz="0" w:space="0" w:color="auto" w:frame="1"/>
-          <w:lang w:val="en-US" w:eastAsia="es-AR"/>
-        </w:rPr>
-        <w:t>-open</w:t>
+        <w:t>with-open</w:t>
       </w:r>
       <w:r>
         <w:rPr>
@@ -1910,7 +1940,16 @@
           <w:color w:val="333333"/>
           <w:lang w:val="en-US" w:eastAsia="es-AR"/>
         </w:rPr>
-        <w:t>therefore, all REPLs are fundamentally remote REPLs</w:t>
+        <w:t xml:space="preserve">therefore, all REPLs are fundamentally </w:t>
+      </w:r>
+      <w:r>
+        <w:rPr>
+          <w:rFonts w:eastAsia="Times New Roman" w:cstheme="minorHAnsi"/>
+          <w:color w:val="333333"/>
+          <w:highlight w:val="yellow"/>
+          <w:lang w:val="en-US" w:eastAsia="es-AR"/>
+        </w:rPr>
+        <w:t>remote REPLs</w:t>
       </w:r>
     </w:p>
     <w:p>
@@ -2650,23 +2689,6 @@
     </w:p>
     <w:p>
       <w:pPr>
-        <w:pStyle w:val="Heading1"/>
-        <w:rPr>
-          <w:rFonts w:eastAsia="Times New Roman"/>
-          <w:lang w:val="en-US" w:eastAsia="es-AR"/>
-        </w:rPr>
-      </w:pPr>
-      <w:r>
-        <w:rPr>
-          <w:rFonts w:eastAsia="Times New Roman"/>
-          <w:lang w:val="en-US" w:eastAsia="es-AR"/>
-        </w:rPr>
-        <w:t>Code generation</w:t>
-      </w:r>
-    </w:p>
-    <w:p>
-      <w:pPr>
-        <w:pStyle w:val="ListParagraph"/>
         <w:numPr>
           <w:ilvl w:val="0"/>
           <w:numId w:val="1"/>
@@ -2685,6 +2707,64 @@
           <w:color w:val="333333"/>
           <w:lang w:val="en-US" w:eastAsia="es-AR"/>
         </w:rPr>
+        <w:t xml:space="preserve">debugger and profiler that are able to effortlessly “focus” on </w:t>
+      </w:r>
+      <w:proofErr w:type="spellStart"/>
+      <w:r>
+        <w:rPr>
+          <w:rFonts w:eastAsia="Times New Roman" w:cstheme="minorHAnsi"/>
+          <w:color w:val="333333"/>
+          <w:lang w:val="en-US" w:eastAsia="es-AR"/>
+        </w:rPr>
+        <w:t>clojure</w:t>
+      </w:r>
+      <w:proofErr w:type="spellEnd"/>
+      <w:r>
+        <w:rPr>
+          <w:rFonts w:eastAsia="Times New Roman" w:cstheme="minorHAnsi"/>
+          <w:color w:val="333333"/>
+          <w:lang w:val="en-US" w:eastAsia="es-AR"/>
+        </w:rPr>
+        <w:t>-level or java-level code/data structures depending on what I’m interested in at the time</w:t>
+      </w:r>
+    </w:p>
+    <w:p>
+      <w:pPr>
+        <w:pStyle w:val="Heading1"/>
+        <w:rPr>
+          <w:rFonts w:eastAsia="Times New Roman"/>
+          <w:lang w:val="en-US" w:eastAsia="es-AR"/>
+        </w:rPr>
+      </w:pPr>
+      <w:r>
+        <w:rPr>
+          <w:rFonts w:eastAsia="Times New Roman"/>
+          <w:lang w:val="en-US" w:eastAsia="es-AR"/>
+        </w:rPr>
+        <w:t>Code generation</w:t>
+      </w:r>
+    </w:p>
+    <w:p>
+      <w:pPr>
+        <w:pStyle w:val="ListParagraph"/>
+        <w:numPr>
+          <w:ilvl w:val="0"/>
+          <w:numId w:val="1"/>
+        </w:numPr>
+        <w:spacing w:after="0" w:line="360" w:lineRule="atLeast"/>
+        <w:textAlignment w:val="baseline"/>
+        <w:rPr>
+          <w:rFonts w:eastAsia="Times New Roman" w:cstheme="minorHAnsi"/>
+          <w:color w:val="333333"/>
+          <w:lang w:val="en-US" w:eastAsia="es-AR"/>
+        </w:rPr>
+      </w:pPr>
+      <w:r>
+        <w:rPr>
+          <w:rFonts w:eastAsia="Times New Roman" w:cstheme="minorHAnsi"/>
+          <w:color w:val="333333"/>
+          <w:lang w:val="en-US" w:eastAsia="es-AR"/>
+        </w:rPr>
         <w:t xml:space="preserve">generation of </w:t>
       </w:r>
       <w:proofErr w:type="spellStart"/>
@@ -2721,7 +2801,17 @@
           <w:color w:val="333333"/>
           <w:lang w:val="en-US" w:eastAsia="es-AR"/>
         </w:rPr>
-        <w:t>/extend-type/gen-class/proxy method scaffolding</w:t>
+        <w:t>/extend-type/gen-class/proxy metho</w:t>
+      </w:r>
+      <w:bookmarkStart w:id="0" w:name="_GoBack"/>
+      <w:bookmarkEnd w:id="0"/>
+      <w:r>
+        <w:rPr>
+          <w:rFonts w:eastAsia="Times New Roman" w:cstheme="minorHAnsi"/>
+          <w:color w:val="333333"/>
+          <w:lang w:val="en-US" w:eastAsia="es-AR"/>
+        </w:rPr>
+        <w:t>d scaffolding</w:t>
       </w:r>
     </w:p>
     <w:p>
@@ -2836,47 +2926,6 @@
           <w:lang w:val="en-US" w:eastAsia="es-AR"/>
         </w:rPr>
         <w:t>.</w:t>
-      </w:r>
-    </w:p>
-    <w:p>
-      <w:pPr>
-        <w:numPr>
-          <w:ilvl w:val="0"/>
-          <w:numId w:val="1"/>
-        </w:numPr>
-        <w:spacing w:after="0" w:line="360" w:lineRule="atLeast"/>
-        <w:textAlignment w:val="baseline"/>
-        <w:rPr>
-          <w:rFonts w:eastAsia="Times New Roman" w:cstheme="minorHAnsi"/>
-          <w:color w:val="333333"/>
-          <w:lang w:val="en-US" w:eastAsia="es-AR"/>
-        </w:rPr>
-      </w:pPr>
-      <w:r>
-        <w:rPr>
-          <w:rFonts w:eastAsia="Times New Roman" w:cstheme="minorHAnsi"/>
-          <w:color w:val="333333"/>
-          <w:lang w:val="en-US" w:eastAsia="es-AR"/>
-        </w:rPr>
-        <w:t xml:space="preserve">debugger and profiler that are able to effortlessly “focus” on </w:t>
-      </w:r>
-      <w:proofErr w:type="spellStart"/>
-      <w:r>
-        <w:rPr>
-          <w:rFonts w:eastAsia="Times New Roman" w:cstheme="minorHAnsi"/>
-          <w:color w:val="333333"/>
-          <w:lang w:val="en-US" w:eastAsia="es-AR"/>
-        </w:rPr>
-        <w:t>clojure</w:t>
-      </w:r>
-      <w:proofErr w:type="spellEnd"/>
-      <w:r>
-        <w:rPr>
-          <w:rFonts w:eastAsia="Times New Roman" w:cstheme="minorHAnsi"/>
-          <w:color w:val="333333"/>
-          <w:lang w:val="en-US" w:eastAsia="es-AR"/>
-        </w:rPr>
-        <w:t>-level or java-level code/data structures depending on what I’m interested in at the time</w:t>
       </w:r>
     </w:p>
     <w:p>

</xml_diff>